<commit_message>
cambios en el guión 07-13
</commit_message>
<xml_diff>
--- a/fuentes/contenidos/grado07/guion13/CN_07_13_CO_(nuevo).docx
+++ b/fuentes/contenidos/grado07/guion13/CN_07_13_CO_(nuevo).docx
@@ -1197,91 +1197,6 @@
         <w:spacing w:after="0" w:line="276" w:lineRule="auto"/>
         <w:rPr>
           <w:rFonts w:ascii="Arial" w:hAnsi="Arial" w:cs="Arial"/>
-          <w:b/>
-        </w:rPr>
-      </w:pPr>
-      <w:r>
-        <w:rPr>
-          <w:rFonts w:ascii="Arial" w:hAnsi="Arial" w:cs="Arial"/>
-          <w:highlight w:val="yellow"/>
-        </w:rPr>
-        <w:lastRenderedPageBreak/>
-        <w:t>[SECCIÓN 2</w:t>
-      </w:r>
-      <w:r>
-        <w:rPr>
-          <w:rFonts w:ascii="Arial" w:hAnsi="Arial" w:cs="Arial"/>
-          <w:highlight w:val="yellow"/>
-        </w:rPr>
-        <w:t>]</w:t>
-      </w:r>
-      <w:r>
-        <w:rPr>
-          <w:rFonts w:ascii="Arial" w:hAnsi="Arial" w:cs="Arial"/>
-          <w:b/>
-        </w:rPr>
-        <w:t>1</w:t>
-      </w:r>
-      <w:r>
-        <w:rPr>
-          <w:rFonts w:ascii="Arial" w:hAnsi="Arial" w:cs="Arial"/>
-          <w:b/>
-        </w:rPr>
-        <w:t>.1</w:t>
-      </w:r>
-      <w:r>
-        <w:rPr>
-          <w:rFonts w:ascii="Arial" w:hAnsi="Arial" w:cs="Arial"/>
-          <w:b/>
-        </w:rPr>
-        <w:t xml:space="preserve"> Consolidación</w:t>
-      </w:r>
-      <w:r>
-        <w:rPr>
-          <w:rFonts w:ascii="Arial" w:hAnsi="Arial" w:cs="Arial"/>
-        </w:rPr>
-        <w:t xml:space="preserve"> </w:t>
-      </w:r>
-    </w:p>
-    <w:p>
-      <w:pPr>
-        <w:spacing w:after="0" w:line="276" w:lineRule="auto"/>
-        <w:rPr>
-          <w:rFonts w:ascii="Arial" w:hAnsi="Arial" w:cs="Arial"/>
-        </w:rPr>
-      </w:pPr>
-    </w:p>
-    <w:p>
-      <w:pPr>
-        <w:spacing w:after="0" w:line="276" w:lineRule="auto"/>
-        <w:rPr>
-          <w:rFonts w:ascii="Arial" w:hAnsi="Arial" w:cs="Arial"/>
-        </w:rPr>
-      </w:pPr>
-      <w:r>
-        <w:rPr>
-          <w:rFonts w:ascii="Arial" w:hAnsi="Arial" w:cs="Arial"/>
-        </w:rPr>
-        <w:t>Actividad</w:t>
-      </w:r>
-      <w:r>
-        <w:rPr>
-          <w:rFonts w:ascii="Arial" w:hAnsi="Arial" w:cs="Arial"/>
-        </w:rPr>
-        <w:t>es</w:t>
-      </w:r>
-      <w:r>
-        <w:rPr>
-          <w:rFonts w:ascii="Arial" w:hAnsi="Arial" w:cs="Arial"/>
-        </w:rPr>
-        <w:t xml:space="preserve"> para consolidar lo que has aprendido en esta sección.</w:t>
-      </w:r>
-    </w:p>
-    <w:p>
-      <w:pPr>
-        <w:spacing w:after="0" w:line="276" w:lineRule="auto"/>
-        <w:rPr>
-          <w:rFonts w:ascii="Arial" w:hAnsi="Arial" w:cs="Arial"/>
         </w:rPr>
       </w:pPr>
     </w:p>
@@ -1298,7 +1213,7 @@
       <w:tr>
         <w:tc>
           <w:tcPr>
-            <w:tcW w:w="8828" w:type="dxa"/>
+            <w:tcW w:w="9033" w:type="dxa"/>
             <w:gridSpan w:val="2"/>
             <w:shd w:val="clear" w:color="auto" w:fill="000000" w:themeFill="text1"/>
           </w:tcPr>
@@ -1322,7 +1237,7 @@
                 <w:sz w:val="24"/>
                 <w:szCs w:val="24"/>
               </w:rPr>
-              <w:t>Practica: recurso nuevo</w:t>
+              <w:t>Profundiza: recurso nuevo</w:t>
             </w:r>
           </w:p>
         </w:tc>
@@ -1330,7 +1245,7 @@
       <w:tr>
         <w:tc>
           <w:tcPr>
-            <w:tcW w:w="2477" w:type="dxa"/>
+            <w:tcW w:w="2518" w:type="dxa"/>
           </w:tcPr>
           <w:p>
             <w:pPr>
@@ -1357,82 +1272,35 @@
         </w:tc>
         <w:tc>
           <w:tcPr>
-            <w:tcW w:w="6351" w:type="dxa"/>
-          </w:tcPr>
-          <w:p>
-            <w:pPr>
-              <w:spacing w:line="276" w:lineRule="auto"/>
-              <w:rPr>
-                <w:rFonts w:ascii="Arial" w:hAnsi="Arial" w:cs="Arial"/>
-                <w:b/>
-                <w:color w:val="000000"/>
-                <w:sz w:val="24"/>
-                <w:szCs w:val="24"/>
-                <w:lang w:val="en-US"/>
-              </w:rPr>
-            </w:pPr>
-            <w:r>
-              <w:rPr>
-                <w:rFonts w:ascii="Arial" w:hAnsi="Arial" w:cs="Arial"/>
-                <w:color w:val="000000"/>
-                <w:sz w:val="24"/>
-                <w:szCs w:val="24"/>
-                <w:highlight w:val="cyan"/>
-                <w:lang w:val="en-US"/>
-              </w:rPr>
-              <w:t>CN_07_13_</w:t>
-            </w:r>
-            <w:r>
-              <w:rPr>
-                <w:rFonts w:ascii="Arial" w:hAnsi="Arial" w:cs="Arial"/>
-                <w:color w:val="000000"/>
-                <w:sz w:val="24"/>
-                <w:szCs w:val="24"/>
-                <w:highlight w:val="cyan"/>
-                <w:lang w:val="en-US"/>
-              </w:rPr>
-              <w:t>CO_</w:t>
-            </w:r>
-            <w:r>
-              <w:rPr>
-                <w:rFonts w:ascii="Arial" w:hAnsi="Arial" w:cs="Arial"/>
-                <w:color w:val="000000"/>
-                <w:sz w:val="24"/>
-                <w:szCs w:val="24"/>
-                <w:highlight w:val="cyan"/>
-                <w:lang w:val="en-US"/>
-              </w:rPr>
-              <w:t>REC</w:t>
-            </w:r>
-            <w:r>
-              <w:rPr>
-                <w:rFonts w:ascii="Arial" w:hAnsi="Arial" w:cs="Arial"/>
-                <w:color w:val="000000"/>
-                <w:sz w:val="24"/>
-                <w:szCs w:val="24"/>
-                <w:highlight w:val="cyan"/>
-                <w:lang w:val="en-US"/>
-              </w:rPr>
-              <w:t>1</w:t>
-            </w:r>
-            <w:r>
-              <w:rPr>
-                <w:rFonts w:ascii="Arial" w:hAnsi="Arial" w:cs="Arial"/>
-                <w:color w:val="000000"/>
-                <w:sz w:val="24"/>
-                <w:szCs w:val="24"/>
-                <w:highlight w:val="cyan"/>
-                <w:lang w:val="en-US"/>
-              </w:rPr>
-              <w:t>0</w:t>
-            </w:r>
-            <w:r>
-              <w:rPr>
-                <w:rFonts w:ascii="Arial" w:hAnsi="Arial" w:cs="Arial"/>
-                <w:color w:val="000000"/>
-                <w:sz w:val="24"/>
-                <w:szCs w:val="24"/>
-                <w:lang w:val="en-US"/>
+            <w:tcW w:w="6515" w:type="dxa"/>
+          </w:tcPr>
+          <w:p>
+            <w:pPr>
+              <w:spacing w:line="276" w:lineRule="auto"/>
+              <w:rPr>
+                <w:rFonts w:ascii="Arial" w:hAnsi="Arial" w:cs="Arial"/>
+                <w:b/>
+                <w:color w:val="000000"/>
+                <w:sz w:val="24"/>
+                <w:szCs w:val="24"/>
+              </w:rPr>
+            </w:pPr>
+            <w:r>
+              <w:rPr>
+                <w:rFonts w:ascii="Arial" w:hAnsi="Arial" w:cs="Arial"/>
+                <w:color w:val="000000"/>
+                <w:sz w:val="24"/>
+                <w:szCs w:val="24"/>
+                <w:highlight w:val="blue"/>
+              </w:rPr>
+              <w:t>CN_07_13_CO_REC20</w:t>
+            </w:r>
+            <w:r>
+              <w:rPr>
+                <w:rFonts w:ascii="Arial" w:hAnsi="Arial" w:cs="Arial"/>
+                <w:color w:val="000000"/>
+                <w:sz w:val="24"/>
+                <w:szCs w:val="24"/>
               </w:rPr>
               <w:t xml:space="preserve"> </w:t>
             </w:r>
@@ -1442,7 +1310,7 @@
       <w:tr>
         <w:tc>
           <w:tcPr>
-            <w:tcW w:w="2477" w:type="dxa"/>
+            <w:tcW w:w="2518" w:type="dxa"/>
           </w:tcPr>
           <w:p>
             <w:pPr>
@@ -1468,27 +1336,26 @@
         </w:tc>
         <w:tc>
           <w:tcPr>
-            <w:tcW w:w="6351" w:type="dxa"/>
-          </w:tcPr>
-          <w:p>
-            <w:pPr>
-              <w:spacing w:line="276" w:lineRule="auto"/>
-              <w:rPr>
-                <w:rFonts w:ascii="Arial" w:hAnsi="Arial" w:cs="Arial"/>
-                <w:sz w:val="24"/>
-                <w:szCs w:val="24"/>
-                <w:lang w:val="es-ES"/>
-              </w:rPr>
-            </w:pPr>
-            <w:r>
-              <w:rPr>
-                <w:rFonts w:ascii="Arial" w:hAnsi="Arial" w:cs="Arial"/>
-                <w:color w:val="000000"/>
-                <w:sz w:val="24"/>
-                <w:szCs w:val="24"/>
-                <w:lang w:val="es-ES"/>
-              </w:rPr>
-              <w:t>Refuerza tu aprendizaje: Las Ciencias Naturales y la medicina</w:t>
+            <w:tcW w:w="6515" w:type="dxa"/>
+          </w:tcPr>
+          <w:p>
+            <w:pPr>
+              <w:spacing w:line="276" w:lineRule="auto"/>
+              <w:rPr>
+                <w:rFonts w:ascii="Arial" w:hAnsi="Arial" w:cs="Arial"/>
+                <w:color w:val="000000"/>
+                <w:sz w:val="24"/>
+                <w:szCs w:val="24"/>
+              </w:rPr>
+            </w:pPr>
+            <w:r>
+              <w:rPr>
+                <w:rFonts w:ascii="Arial" w:hAnsi="Arial" w:cs="Arial"/>
+                <w:color w:val="000000"/>
+                <w:sz w:val="24"/>
+                <w:szCs w:val="24"/>
+              </w:rPr>
+              <w:t>Algunas plantas medicinales y sus beneficios</w:t>
             </w:r>
           </w:p>
         </w:tc>
@@ -1496,7 +1363,7 @@
       <w:tr>
         <w:tc>
           <w:tcPr>
-            <w:tcW w:w="2477" w:type="dxa"/>
+            <w:tcW w:w="2518" w:type="dxa"/>
           </w:tcPr>
           <w:p>
             <w:pPr>
@@ -1522,27 +1389,35 @@
         </w:tc>
         <w:tc>
           <w:tcPr>
-            <w:tcW w:w="6351" w:type="dxa"/>
-          </w:tcPr>
-          <w:p>
-            <w:pPr>
-              <w:spacing w:line="276" w:lineRule="auto"/>
-              <w:rPr>
-                <w:rFonts w:ascii="Arial" w:hAnsi="Arial" w:cs="Arial"/>
-                <w:color w:val="000000"/>
-                <w:sz w:val="24"/>
-                <w:szCs w:val="24"/>
-              </w:rPr>
-            </w:pPr>
-            <w:r>
-              <w:rPr>
-                <w:rFonts w:ascii="Arial" w:hAnsi="Arial" w:cs="Arial"/>
-                <w:color w:val="000000"/>
-                <w:sz w:val="24"/>
-                <w:szCs w:val="24"/>
-                <w:lang w:val="es-ES"/>
-              </w:rPr>
-              <w:t>Actividades sobre Las Ciencias Naturales y la medicina</w:t>
+            <w:tcW w:w="6515" w:type="dxa"/>
+          </w:tcPr>
+          <w:p>
+            <w:pPr>
+              <w:spacing w:line="276" w:lineRule="auto"/>
+              <w:rPr>
+                <w:rFonts w:ascii="Arial" w:hAnsi="Arial" w:cs="Arial"/>
+                <w:color w:val="000000"/>
+                <w:sz w:val="24"/>
+                <w:szCs w:val="24"/>
+              </w:rPr>
+            </w:pPr>
+            <w:r>
+              <w:rPr>
+                <w:rFonts w:ascii="Arial" w:hAnsi="Arial" w:cs="Arial"/>
+                <w:color w:val="000000"/>
+                <w:sz w:val="24"/>
+                <w:szCs w:val="24"/>
+              </w:rPr>
+              <w:t>Presentación de diapositivas que muestra fotografías de plantas medicinales</w:t>
+            </w:r>
+            <w:r>
+              <w:rPr>
+                <w:rFonts w:ascii="Arial" w:hAnsi="Arial" w:cs="Arial"/>
+                <w:color w:val="000000"/>
+                <w:sz w:val="24"/>
+                <w:szCs w:val="24"/>
+              </w:rPr>
+              <w:t xml:space="preserve"> tradicionales y sus beneficios</w:t>
             </w:r>
           </w:p>
         </w:tc>
@@ -1553,7 +1428,6 @@
         <w:spacing w:after="0" w:line="276" w:lineRule="auto"/>
         <w:rPr>
           <w:rFonts w:ascii="Arial" w:hAnsi="Arial" w:cs="Arial"/>
-          <w:highlight w:val="yellow"/>
         </w:rPr>
       </w:pPr>
     </w:p>
@@ -1562,334 +1436,80 @@
         <w:spacing w:after="0" w:line="276" w:lineRule="auto"/>
         <w:rPr>
           <w:rFonts w:ascii="Arial" w:hAnsi="Arial" w:cs="Arial"/>
-          <w:b/>
-        </w:rPr>
-      </w:pPr>
-      <w:r>
-        <w:rPr>
-          <w:rFonts w:ascii="Arial" w:hAnsi="Arial" w:cs="Arial"/>
           <w:highlight w:val="yellow"/>
         </w:rPr>
-        <w:t>[SECCIÓN 1]</w:t>
-      </w:r>
-      <w:r>
-        <w:rPr>
-          <w:rFonts w:ascii="Arial" w:hAnsi="Arial" w:cs="Arial"/>
-          <w:b/>
-        </w:rPr>
-        <w:t>2</w:t>
-      </w:r>
-      <w:r>
-        <w:rPr>
-          <w:rFonts w:ascii="Arial" w:hAnsi="Arial" w:cs="Arial"/>
-          <w:b/>
-        </w:rPr>
-        <w:t xml:space="preserve"> </w:t>
-      </w:r>
-      <w:r>
-        <w:rPr>
-          <w:rFonts w:ascii="Arial" w:hAnsi="Arial" w:cs="Arial"/>
-          <w:b/>
-        </w:rPr>
-        <w:t xml:space="preserve">La </w:t>
-      </w:r>
-      <w:r>
-        <w:rPr>
-          <w:rFonts w:ascii="Arial" w:hAnsi="Arial" w:cs="Arial"/>
-          <w:b/>
-        </w:rPr>
-        <w:t>b</w:t>
-      </w:r>
-      <w:r>
-        <w:rPr>
-          <w:rFonts w:ascii="Arial" w:hAnsi="Arial" w:cs="Arial"/>
-          <w:b/>
-        </w:rPr>
-        <w:t>iología</w:t>
-      </w:r>
-      <w:r>
-        <w:rPr>
-          <w:rFonts w:ascii="Arial" w:hAnsi="Arial" w:cs="Arial"/>
-          <w:b/>
-        </w:rPr>
-        <w:t xml:space="preserve"> y la </w:t>
-      </w:r>
-      <w:r>
-        <w:rPr>
-          <w:rFonts w:ascii="Arial" w:hAnsi="Arial" w:cs="Arial"/>
-          <w:b/>
-        </w:rPr>
-        <w:t>m</w:t>
-      </w:r>
-      <w:r>
-        <w:rPr>
-          <w:rFonts w:ascii="Arial" w:hAnsi="Arial" w:cs="Arial"/>
-          <w:b/>
-        </w:rPr>
-        <w:t>edicina</w:t>
-      </w:r>
+      </w:pPr>
     </w:p>
     <w:p>
       <w:pPr>
         <w:spacing w:after="0" w:line="276" w:lineRule="auto"/>
         <w:rPr>
           <w:rFonts w:ascii="Arial" w:hAnsi="Arial" w:cs="Arial"/>
+          <w:highlight w:val="yellow"/>
+        </w:rPr>
+      </w:pPr>
+      <w:r>
+        <w:rPr>
+          <w:rFonts w:ascii="Arial" w:hAnsi="Arial" w:cs="Arial"/>
+          <w:highlight w:val="yellow"/>
+        </w:rPr>
+        <w:t>[SECCIÓN 2</w:t>
+      </w:r>
+      <w:r>
+        <w:rPr>
+          <w:rFonts w:ascii="Arial" w:hAnsi="Arial" w:cs="Arial"/>
+          <w:highlight w:val="yellow"/>
+        </w:rPr>
+        <w:t>]</w:t>
+      </w:r>
+      <w:r>
+        <w:rPr>
+          <w:rFonts w:ascii="Arial" w:hAnsi="Arial" w:cs="Arial"/>
           <w:b/>
         </w:rPr>
-      </w:pPr>
+        <w:t>1</w:t>
+      </w:r>
+      <w:r>
+        <w:rPr>
+          <w:rFonts w:ascii="Arial" w:hAnsi="Arial" w:cs="Arial"/>
+          <w:b/>
+        </w:rPr>
+        <w:t>.1</w:t>
+      </w:r>
+      <w:r>
+        <w:rPr>
+          <w:rFonts w:ascii="Arial" w:hAnsi="Arial" w:cs="Arial"/>
+          <w:b/>
+        </w:rPr>
+        <w:t xml:space="preserve"> Consolidación</w:t>
+      </w:r>
+      <w:r>
+        <w:rPr>
+          <w:rFonts w:ascii="Arial" w:hAnsi="Arial" w:cs="Arial"/>
+        </w:rPr>
+        <w:t xml:space="preserve"> </w:t>
+      </w:r>
     </w:p>
     <w:p>
       <w:pPr>
         <w:spacing w:after="0" w:line="276" w:lineRule="auto"/>
-        <w:jc w:val="both"/>
-        <w:rPr>
-          <w:rFonts w:ascii="Arial" w:hAnsi="Arial" w:cs="Arial"/>
-        </w:rPr>
-      </w:pPr>
-      <w:r>
-        <w:rPr>
-          <w:rFonts w:ascii="Arial" w:hAnsi="Arial" w:cs="Arial"/>
-        </w:rPr>
-        <w:t>La</w:t>
-      </w:r>
-      <w:r>
-        <w:rPr>
-          <w:rFonts w:ascii="Arial" w:hAnsi="Arial" w:cs="Arial"/>
-        </w:rPr>
-        <w:t xml:space="preserve"> </w:t>
-      </w:r>
-      <w:r>
-        <w:rPr>
-          <w:rFonts w:ascii="Arial" w:hAnsi="Arial" w:cs="Arial"/>
-          <w:b/>
-        </w:rPr>
-        <w:t>b</w:t>
-      </w:r>
-      <w:r>
-        <w:rPr>
-          <w:rFonts w:ascii="Arial" w:hAnsi="Arial" w:cs="Arial"/>
-          <w:b/>
-        </w:rPr>
-        <w:t>iología</w:t>
-      </w:r>
-      <w:r>
-        <w:rPr>
-          <w:rFonts w:ascii="Arial" w:hAnsi="Arial" w:cs="Arial"/>
-          <w:b/>
-        </w:rPr>
-        <w:t xml:space="preserve"> </w:t>
-      </w:r>
-      <w:r>
-        <w:rPr>
-          <w:rFonts w:ascii="Arial" w:hAnsi="Arial" w:cs="Arial"/>
-        </w:rPr>
-        <w:t>estudia a</w:t>
-      </w:r>
-      <w:r>
-        <w:rPr>
-          <w:rFonts w:ascii="Arial" w:hAnsi="Arial" w:cs="Arial"/>
-        </w:rPr>
-        <w:t xml:space="preserve"> </w:t>
-      </w:r>
-      <w:r>
-        <w:rPr>
-          <w:rFonts w:ascii="Arial" w:hAnsi="Arial" w:cs="Arial"/>
-        </w:rPr>
-        <w:t>los</w:t>
-      </w:r>
-      <w:r>
-        <w:rPr>
-          <w:rFonts w:ascii="Arial" w:hAnsi="Arial" w:cs="Arial"/>
-          <w:b/>
-        </w:rPr>
-        <w:t xml:space="preserve"> s</w:t>
-      </w:r>
-      <w:r>
-        <w:rPr>
-          <w:rFonts w:ascii="Arial" w:hAnsi="Arial" w:cs="Arial"/>
-          <w:b/>
-        </w:rPr>
-        <w:t>eres vivos</w:t>
-      </w:r>
-      <w:r>
-        <w:rPr>
-          <w:rFonts w:ascii="Arial" w:hAnsi="Arial" w:cs="Arial"/>
-        </w:rPr>
-        <w:t>, y</w:t>
-      </w:r>
-      <w:r>
-        <w:rPr>
-          <w:rFonts w:ascii="Arial" w:hAnsi="Arial" w:cs="Arial"/>
-        </w:rPr>
-        <w:t xml:space="preserve"> esto incluye</w:t>
-      </w:r>
-      <w:r>
-        <w:rPr>
-          <w:rFonts w:ascii="Arial" w:hAnsi="Arial" w:cs="Arial"/>
-        </w:rPr>
-        <w:t xml:space="preserve"> a los </w:t>
-      </w:r>
-      <w:r>
-        <w:rPr>
-          <w:rFonts w:ascii="Arial" w:hAnsi="Arial" w:cs="Arial"/>
-        </w:rPr>
-        <w:t xml:space="preserve">seres </w:t>
-      </w:r>
-      <w:r>
-        <w:rPr>
-          <w:rFonts w:ascii="Arial" w:hAnsi="Arial" w:cs="Arial"/>
-        </w:rPr>
-        <w:t xml:space="preserve">humanos. </w:t>
-      </w:r>
-      <w:r>
-        <w:rPr>
-          <w:rFonts w:ascii="Arial" w:hAnsi="Arial" w:cs="Arial"/>
-        </w:rPr>
-        <w:t xml:space="preserve">Por eso el funcionamiento del cuerpo humano hace parte del campo de estudio de la </w:t>
-      </w:r>
-      <w:r>
-        <w:rPr>
-          <w:rFonts w:ascii="Arial" w:hAnsi="Arial" w:cs="Arial"/>
-        </w:rPr>
-        <w:t>b</w:t>
-      </w:r>
-      <w:r>
-        <w:rPr>
-          <w:rFonts w:ascii="Arial" w:hAnsi="Arial" w:cs="Arial"/>
-        </w:rPr>
-        <w:t>iología</w:t>
-      </w:r>
-      <w:r>
-        <w:rPr>
-          <w:rFonts w:ascii="Arial" w:hAnsi="Arial" w:cs="Arial"/>
-        </w:rPr>
-        <w:t xml:space="preserve"> y eso la relaciona con la </w:t>
-      </w:r>
-      <w:r>
-        <w:rPr>
-          <w:rFonts w:ascii="Arial" w:hAnsi="Arial" w:cs="Arial"/>
-        </w:rPr>
-        <w:t>m</w:t>
-      </w:r>
-      <w:r>
-        <w:rPr>
-          <w:rFonts w:ascii="Arial" w:hAnsi="Arial" w:cs="Arial"/>
-        </w:rPr>
-        <w:t>edicina</w:t>
-      </w:r>
-      <w:r>
-        <w:rPr>
-          <w:rFonts w:ascii="Arial" w:hAnsi="Arial" w:cs="Arial"/>
-        </w:rPr>
-        <w:t>, que debe identificar los de</w:t>
-      </w:r>
-      <w:r>
-        <w:rPr>
-          <w:rFonts w:ascii="Arial" w:hAnsi="Arial" w:cs="Arial"/>
-        </w:rPr>
-        <w:t>sarreglos funcionales</w:t>
-      </w:r>
-      <w:r>
-        <w:rPr>
-          <w:rFonts w:ascii="Arial" w:hAnsi="Arial" w:cs="Arial"/>
-        </w:rPr>
-        <w:t>,</w:t>
-      </w:r>
-      <w:r>
-        <w:rPr>
-          <w:rFonts w:ascii="Arial" w:hAnsi="Arial" w:cs="Arial"/>
-        </w:rPr>
-        <w:t xml:space="preserve"> que se convierten en enfermedades</w:t>
-      </w:r>
-      <w:r>
-        <w:rPr>
-          <w:rFonts w:ascii="Arial" w:hAnsi="Arial" w:cs="Arial"/>
-        </w:rPr>
-        <w:t>, e intentar repararlos</w:t>
-      </w:r>
-      <w:r>
-        <w:rPr>
-          <w:rFonts w:ascii="Arial" w:hAnsi="Arial" w:cs="Arial"/>
-        </w:rPr>
-        <w:t>.</w:t>
-      </w:r>
+        <w:rPr>
+          <w:rFonts w:ascii="Arial" w:hAnsi="Arial" w:cs="Arial"/>
+        </w:rPr>
+      </w:pPr>
     </w:p>
     <w:p>
       <w:pPr>
         <w:spacing w:after="0" w:line="276" w:lineRule="auto"/>
-        <w:jc w:val="both"/>
-        <w:rPr>
-          <w:rFonts w:ascii="Arial" w:hAnsi="Arial" w:cs="Arial"/>
-        </w:rPr>
-      </w:pPr>
-    </w:p>
-    <w:p>
-      <w:pPr>
-        <w:spacing w:after="0" w:line="276" w:lineRule="auto"/>
-        <w:jc w:val="both"/>
-        <w:rPr>
-          <w:rFonts w:ascii="Arial" w:hAnsi="Arial" w:cs="Arial"/>
-        </w:rPr>
-      </w:pPr>
-      <w:r>
-        <w:rPr>
-          <w:rFonts w:ascii="Arial" w:hAnsi="Arial" w:cs="Arial"/>
-        </w:rPr>
-        <w:t>L</w:t>
-      </w:r>
-      <w:r>
-        <w:rPr>
-          <w:rFonts w:ascii="Arial" w:hAnsi="Arial" w:cs="Arial"/>
-        </w:rPr>
-        <w:t>os avances en l</w:t>
-      </w:r>
-      <w:r>
-        <w:rPr>
-          <w:rFonts w:ascii="Arial" w:hAnsi="Arial" w:cs="Arial"/>
-        </w:rPr>
-        <w:t>a b</w:t>
-      </w:r>
-      <w:r>
-        <w:rPr>
-          <w:rFonts w:ascii="Arial" w:hAnsi="Arial" w:cs="Arial"/>
-        </w:rPr>
-        <w:t xml:space="preserve">iología han beneficiado a la </w:t>
-      </w:r>
-      <w:r>
-        <w:rPr>
-          <w:rFonts w:ascii="Arial" w:hAnsi="Arial" w:cs="Arial"/>
-        </w:rPr>
-        <w:t>m</w:t>
-      </w:r>
-      <w:r>
-        <w:rPr>
-          <w:rFonts w:ascii="Arial" w:hAnsi="Arial" w:cs="Arial"/>
-        </w:rPr>
-        <w:t>edicina,</w:t>
-      </w:r>
-      <w:r>
-        <w:rPr>
-          <w:rFonts w:ascii="Arial" w:hAnsi="Arial" w:cs="Arial"/>
-        </w:rPr>
-        <w:t xml:space="preserve"> al brindar soluciones para</w:t>
-      </w:r>
-      <w:r>
-        <w:rPr>
-          <w:rFonts w:ascii="Arial" w:hAnsi="Arial" w:cs="Arial"/>
-        </w:rPr>
-        <w:t xml:space="preserve"> problema</w:t>
-      </w:r>
-      <w:r>
-        <w:rPr>
-          <w:rFonts w:ascii="Arial" w:hAnsi="Arial" w:cs="Arial"/>
-        </w:rPr>
-        <w:t>s</w:t>
-      </w:r>
-      <w:r>
-        <w:rPr>
-          <w:rFonts w:ascii="Arial" w:hAnsi="Arial" w:cs="Arial"/>
-        </w:rPr>
-        <w:t xml:space="preserve"> particular</w:t>
+        <w:rPr>
+          <w:rFonts w:ascii="Arial" w:hAnsi="Arial" w:cs="Arial"/>
+        </w:rPr>
+      </w:pPr>
+      <w:r>
+        <w:rPr>
+          <w:rFonts w:ascii="Arial" w:hAnsi="Arial" w:cs="Arial"/>
+        </w:rPr>
+        <w:t>Actividad</w:t>
       </w:r>
       <w:r>
         <w:rPr>
@@ -1901,198 +1521,8 @@
         <w:rPr>
           <w:rFonts w:ascii="Arial" w:hAnsi="Arial" w:cs="Arial"/>
         </w:rPr>
-        <w:t xml:space="preserve"> </w:t>
-      </w:r>
-      <w:r>
-        <w:rPr>
-          <w:rFonts w:ascii="Arial" w:hAnsi="Arial" w:cs="Arial"/>
-        </w:rPr>
-        <w:t>al hacer</w:t>
-      </w:r>
-      <w:r>
-        <w:rPr>
-          <w:rFonts w:ascii="Arial" w:hAnsi="Arial" w:cs="Arial"/>
-        </w:rPr>
-        <w:t xml:space="preserve"> descubrimientos </w:t>
-      </w:r>
-      <w:r>
-        <w:rPr>
-          <w:rFonts w:ascii="Arial" w:hAnsi="Arial" w:cs="Arial"/>
-        </w:rPr>
-        <w:t>que obligan a modificar</w:t>
-      </w:r>
-      <w:r>
-        <w:rPr>
-          <w:rFonts w:ascii="Arial" w:hAnsi="Arial" w:cs="Arial"/>
-        </w:rPr>
-        <w:t xml:space="preserve"> conceptos y aplicaciones.</w:t>
-      </w:r>
-    </w:p>
-    <w:p>
-      <w:pPr>
-        <w:spacing w:after="0" w:line="276" w:lineRule="auto"/>
-        <w:jc w:val="both"/>
-        <w:rPr>
-          <w:rFonts w:ascii="Arial" w:hAnsi="Arial" w:cs="Arial"/>
-        </w:rPr>
-      </w:pPr>
-    </w:p>
-    <w:p>
-      <w:pPr>
-        <w:spacing w:after="0" w:line="276" w:lineRule="auto"/>
-        <w:jc w:val="both"/>
-        <w:rPr>
-          <w:rFonts w:ascii="Arial" w:hAnsi="Arial" w:cs="Arial"/>
-        </w:rPr>
-      </w:pPr>
-      <w:r>
-        <w:rPr>
-          <w:rFonts w:ascii="Arial" w:hAnsi="Arial" w:cs="Arial"/>
-        </w:rPr>
-        <w:t>Las investigaciones médicas también han tenido imp</w:t>
-      </w:r>
-      <w:r>
-        <w:rPr>
-          <w:rFonts w:ascii="Arial" w:hAnsi="Arial" w:cs="Arial"/>
-        </w:rPr>
-        <w:t xml:space="preserve">acto en la biología. Por </w:t>
-      </w:r>
-      <w:r>
-        <w:rPr>
-          <w:rFonts w:ascii="Arial" w:hAnsi="Arial" w:cs="Arial"/>
-        </w:rPr>
-        <w:t>ejemplo, l</w:t>
-      </w:r>
-      <w:r>
-        <w:rPr>
-          <w:rFonts w:ascii="Arial" w:hAnsi="Arial" w:cs="Arial"/>
-        </w:rPr>
-        <w:t>a</w:t>
-      </w:r>
-      <w:r>
-        <w:rPr>
-          <w:rFonts w:ascii="Arial" w:hAnsi="Arial" w:cs="Arial"/>
-        </w:rPr>
-        <w:t xml:space="preserve"> </w:t>
-      </w:r>
-      <w:r>
-        <w:rPr>
-          <w:rFonts w:ascii="Arial" w:hAnsi="Arial" w:cs="Arial"/>
-          <w:b/>
-        </w:rPr>
-        <w:t>anatomía</w:t>
-      </w:r>
-      <w:r>
-        <w:rPr>
-          <w:rFonts w:ascii="Arial" w:hAnsi="Arial" w:cs="Arial"/>
-        </w:rPr>
-        <w:t>,</w:t>
-      </w:r>
-      <w:r>
-        <w:rPr>
-          <w:rFonts w:ascii="Arial" w:hAnsi="Arial" w:cs="Arial"/>
-        </w:rPr>
-        <w:t xml:space="preserve"> una rama de la b</w:t>
-      </w:r>
-      <w:r>
-        <w:rPr>
-          <w:rFonts w:ascii="Arial" w:hAnsi="Arial" w:cs="Arial"/>
-        </w:rPr>
-        <w:t>iología, evolucionó</w:t>
-      </w:r>
-      <w:r>
-        <w:rPr>
-          <w:rFonts w:ascii="Arial" w:hAnsi="Arial" w:cs="Arial"/>
-        </w:rPr>
-        <w:t xml:space="preserve"> gracias al trabajo de la m</w:t>
-      </w:r>
-      <w:r>
-        <w:rPr>
-          <w:rFonts w:ascii="Arial" w:hAnsi="Arial" w:cs="Arial"/>
-        </w:rPr>
-        <w:t xml:space="preserve">edicina </w:t>
-      </w:r>
-      <w:r>
-        <w:rPr>
-          <w:rFonts w:ascii="Arial" w:hAnsi="Arial" w:cs="Arial"/>
-        </w:rPr>
-        <w:t xml:space="preserve">cuando buscaba </w:t>
-      </w:r>
-      <w:r>
-        <w:rPr>
-          <w:rFonts w:ascii="Arial" w:hAnsi="Arial" w:cs="Arial"/>
-        </w:rPr>
-        <w:t xml:space="preserve">comprender </w:t>
-      </w:r>
-      <w:r>
-        <w:rPr>
-          <w:rFonts w:ascii="Arial" w:hAnsi="Arial" w:cs="Arial"/>
-        </w:rPr>
-        <w:t>la estructura y conformación</w:t>
-      </w:r>
-      <w:r>
-        <w:rPr>
-          <w:rFonts w:ascii="Arial" w:hAnsi="Arial" w:cs="Arial"/>
-        </w:rPr>
-        <w:t xml:space="preserve"> </w:t>
-      </w:r>
-      <w:r>
-        <w:rPr>
-          <w:rFonts w:ascii="Arial" w:hAnsi="Arial" w:cs="Arial"/>
-        </w:rPr>
-        <w:t>d</w:t>
-      </w:r>
-      <w:r>
-        <w:rPr>
-          <w:rFonts w:ascii="Arial" w:hAnsi="Arial" w:cs="Arial"/>
-        </w:rPr>
-        <w:t>el cuerpo humano.</w:t>
-      </w:r>
-      <w:r>
-        <w:rPr>
-          <w:rFonts w:ascii="Arial" w:hAnsi="Arial" w:cs="Arial"/>
-        </w:rPr>
-        <w:t xml:space="preserve"> A su vez, </w:t>
-      </w:r>
-      <w:r>
-        <w:rPr>
-          <w:rFonts w:ascii="Arial" w:hAnsi="Arial" w:cs="Arial"/>
-        </w:rPr>
-        <w:t xml:space="preserve">la tecnología aportó aparatos y técnicas que permitieron conocer partes </w:t>
-      </w:r>
-      <w:r>
-        <w:rPr>
-          <w:rFonts w:ascii="Arial" w:hAnsi="Arial" w:cs="Arial"/>
-        </w:rPr>
-        <w:t xml:space="preserve">internas </w:t>
-      </w:r>
-      <w:r>
-        <w:rPr>
-          <w:rFonts w:ascii="Arial" w:hAnsi="Arial" w:cs="Arial"/>
-        </w:rPr>
-        <w:t xml:space="preserve">del cuerpo sin necesidad de hacer cortes o disecciones, como se </w:t>
-      </w:r>
-      <w:r>
-        <w:rPr>
-          <w:rFonts w:ascii="Arial" w:hAnsi="Arial" w:cs="Arial"/>
-        </w:rPr>
-        <w:t>hacía</w:t>
-      </w:r>
-      <w:r>
-        <w:rPr>
-          <w:rFonts w:ascii="Arial" w:hAnsi="Arial" w:cs="Arial"/>
-        </w:rPr>
-        <w:t xml:space="preserve"> antes.</w:t>
-      </w:r>
-    </w:p>
-    <w:p>
-      <w:pPr>
-        <w:spacing w:after="0" w:line="276" w:lineRule="auto"/>
-        <w:jc w:val="both"/>
-        <w:rPr>
-          <w:rFonts w:ascii="Arial" w:hAnsi="Arial" w:cs="Arial"/>
-        </w:rPr>
-      </w:pPr>
+        <w:t xml:space="preserve"> para consolidar lo que has aprendido en esta sección.</w:t>
+      </w:r>
     </w:p>
     <w:p>
       <w:pPr>
@@ -2115,7 +1545,7 @@
       <w:tr>
         <w:tc>
           <w:tcPr>
-            <w:tcW w:w="9033" w:type="dxa"/>
+            <w:tcW w:w="8828" w:type="dxa"/>
             <w:gridSpan w:val="2"/>
             <w:shd w:val="clear" w:color="auto" w:fill="000000" w:themeFill="text1"/>
           </w:tcPr>
@@ -2139,7 +1569,7 @@
                 <w:sz w:val="24"/>
                 <w:szCs w:val="24"/>
               </w:rPr>
-              <w:t>Profundiza: recurso nuevo</w:t>
+              <w:t>Practica: recurso nuevo</w:t>
             </w:r>
           </w:p>
         </w:tc>
@@ -2147,7 +1577,7 @@
       <w:tr>
         <w:tc>
           <w:tcPr>
-            <w:tcW w:w="2518" w:type="dxa"/>
+            <w:tcW w:w="2477" w:type="dxa"/>
           </w:tcPr>
           <w:p>
             <w:pPr>
@@ -2174,35 +1604,82 @@
         </w:tc>
         <w:tc>
           <w:tcPr>
-            <w:tcW w:w="6515" w:type="dxa"/>
-          </w:tcPr>
-          <w:p>
-            <w:pPr>
-              <w:spacing w:line="276" w:lineRule="auto"/>
-              <w:rPr>
-                <w:rFonts w:ascii="Arial" w:hAnsi="Arial" w:cs="Arial"/>
-                <w:b/>
-                <w:color w:val="000000"/>
-                <w:sz w:val="24"/>
-                <w:szCs w:val="24"/>
-              </w:rPr>
-            </w:pPr>
-            <w:r>
-              <w:rPr>
-                <w:rFonts w:ascii="Arial" w:hAnsi="Arial" w:cs="Arial"/>
-                <w:color w:val="000000"/>
-                <w:sz w:val="24"/>
-                <w:szCs w:val="24"/>
-                <w:highlight w:val="blue"/>
-              </w:rPr>
-              <w:t>CN_07_13_CO_REC20</w:t>
-            </w:r>
-            <w:r>
-              <w:rPr>
-                <w:rFonts w:ascii="Arial" w:hAnsi="Arial" w:cs="Arial"/>
-                <w:color w:val="000000"/>
-                <w:sz w:val="24"/>
-                <w:szCs w:val="24"/>
+            <w:tcW w:w="6351" w:type="dxa"/>
+          </w:tcPr>
+          <w:p>
+            <w:pPr>
+              <w:spacing w:line="276" w:lineRule="auto"/>
+              <w:rPr>
+                <w:rFonts w:ascii="Arial" w:hAnsi="Arial" w:cs="Arial"/>
+                <w:b/>
+                <w:color w:val="000000"/>
+                <w:sz w:val="24"/>
+                <w:szCs w:val="24"/>
+                <w:lang w:val="en-US"/>
+              </w:rPr>
+            </w:pPr>
+            <w:r>
+              <w:rPr>
+                <w:rFonts w:ascii="Arial" w:hAnsi="Arial" w:cs="Arial"/>
+                <w:color w:val="000000"/>
+                <w:sz w:val="24"/>
+                <w:szCs w:val="24"/>
+                <w:highlight w:val="cyan"/>
+                <w:lang w:val="en-US"/>
+              </w:rPr>
+              <w:t>CN_07_13_</w:t>
+            </w:r>
+            <w:r>
+              <w:rPr>
+                <w:rFonts w:ascii="Arial" w:hAnsi="Arial" w:cs="Arial"/>
+                <w:color w:val="000000"/>
+                <w:sz w:val="24"/>
+                <w:szCs w:val="24"/>
+                <w:highlight w:val="cyan"/>
+                <w:lang w:val="en-US"/>
+              </w:rPr>
+              <w:t>CO_</w:t>
+            </w:r>
+            <w:r>
+              <w:rPr>
+                <w:rFonts w:ascii="Arial" w:hAnsi="Arial" w:cs="Arial"/>
+                <w:color w:val="000000"/>
+                <w:sz w:val="24"/>
+                <w:szCs w:val="24"/>
+                <w:highlight w:val="cyan"/>
+                <w:lang w:val="en-US"/>
+              </w:rPr>
+              <w:t>REC</w:t>
+            </w:r>
+            <w:r>
+              <w:rPr>
+                <w:rFonts w:ascii="Arial" w:hAnsi="Arial" w:cs="Arial"/>
+                <w:color w:val="000000"/>
+                <w:sz w:val="24"/>
+                <w:szCs w:val="24"/>
+                <w:highlight w:val="cyan"/>
+                <w:lang w:val="en-US"/>
+              </w:rPr>
+              <w:t>1</w:t>
+            </w:r>
+            <w:r>
+              <w:rPr>
+                <w:rFonts w:ascii="Arial" w:hAnsi="Arial" w:cs="Arial"/>
+                <w:color w:val="000000"/>
+                <w:sz w:val="24"/>
+                <w:szCs w:val="24"/>
+                <w:highlight w:val="cyan"/>
+                <w:lang w:val="en-US"/>
+              </w:rPr>
+              <w:t>0</w:t>
+            </w:r>
+            <w:r>
+              <w:rPr>
+                <w:rFonts w:ascii="Arial" w:hAnsi="Arial" w:cs="Arial"/>
+                <w:color w:val="000000"/>
+                <w:sz w:val="24"/>
+                <w:szCs w:val="24"/>
+                <w:lang w:val="en-US"/>
               </w:rPr>
               <w:t xml:space="preserve"> </w:t>
             </w:r>
@@ -2212,7 +1689,7 @@
       <w:tr>
         <w:tc>
           <w:tcPr>
-            <w:tcW w:w="2518" w:type="dxa"/>
+            <w:tcW w:w="2477" w:type="dxa"/>
           </w:tcPr>
           <w:p>
             <w:pPr>
@@ -2238,26 +1715,27 @@
         </w:tc>
         <w:tc>
           <w:tcPr>
-            <w:tcW w:w="6515" w:type="dxa"/>
-          </w:tcPr>
-          <w:p>
-            <w:pPr>
-              <w:spacing w:line="276" w:lineRule="auto"/>
-              <w:rPr>
-                <w:rFonts w:ascii="Arial" w:hAnsi="Arial" w:cs="Arial"/>
-                <w:color w:val="000000"/>
-                <w:sz w:val="24"/>
-                <w:szCs w:val="24"/>
-              </w:rPr>
-            </w:pPr>
-            <w:r>
-              <w:rPr>
-                <w:rFonts w:ascii="Arial" w:hAnsi="Arial" w:cs="Arial"/>
-                <w:color w:val="000000"/>
-                <w:sz w:val="24"/>
-                <w:szCs w:val="24"/>
-              </w:rPr>
-              <w:t>Algunas plantas medicinales y sus beneficios</w:t>
+            <w:tcW w:w="6351" w:type="dxa"/>
+          </w:tcPr>
+          <w:p>
+            <w:pPr>
+              <w:spacing w:line="276" w:lineRule="auto"/>
+              <w:rPr>
+                <w:rFonts w:ascii="Arial" w:hAnsi="Arial" w:cs="Arial"/>
+                <w:sz w:val="24"/>
+                <w:szCs w:val="24"/>
+                <w:lang w:val="es-ES"/>
+              </w:rPr>
+            </w:pPr>
+            <w:r>
+              <w:rPr>
+                <w:rFonts w:ascii="Arial" w:hAnsi="Arial" w:cs="Arial"/>
+                <w:color w:val="000000"/>
+                <w:sz w:val="24"/>
+                <w:szCs w:val="24"/>
+                <w:lang w:val="es-ES"/>
+              </w:rPr>
+              <w:t>Refuerza tu aprendizaje: Las Ciencias Naturales y la medicina</w:t>
             </w:r>
           </w:p>
         </w:tc>
@@ -2265,7 +1743,7 @@
       <w:tr>
         <w:tc>
           <w:tcPr>
-            <w:tcW w:w="2518" w:type="dxa"/>
+            <w:tcW w:w="2477" w:type="dxa"/>
           </w:tcPr>
           <w:p>
             <w:pPr>
@@ -2291,35 +1769,27 @@
         </w:tc>
         <w:tc>
           <w:tcPr>
-            <w:tcW w:w="6515" w:type="dxa"/>
-          </w:tcPr>
-          <w:p>
-            <w:pPr>
-              <w:spacing w:line="276" w:lineRule="auto"/>
-              <w:rPr>
-                <w:rFonts w:ascii="Arial" w:hAnsi="Arial" w:cs="Arial"/>
-                <w:color w:val="000000"/>
-                <w:sz w:val="24"/>
-                <w:szCs w:val="24"/>
-              </w:rPr>
-            </w:pPr>
-            <w:r>
-              <w:rPr>
-                <w:rFonts w:ascii="Arial" w:hAnsi="Arial" w:cs="Arial"/>
-                <w:color w:val="000000"/>
-                <w:sz w:val="24"/>
-                <w:szCs w:val="24"/>
-              </w:rPr>
-              <w:t>Presentación de diapositivas que muestra fotografías de plantas medicinales</w:t>
-            </w:r>
-            <w:r>
-              <w:rPr>
-                <w:rFonts w:ascii="Arial" w:hAnsi="Arial" w:cs="Arial"/>
-                <w:color w:val="000000"/>
-                <w:sz w:val="24"/>
-                <w:szCs w:val="24"/>
-              </w:rPr>
-              <w:t xml:space="preserve"> tradicionales y sus beneficios</w:t>
+            <w:tcW w:w="6351" w:type="dxa"/>
+          </w:tcPr>
+          <w:p>
+            <w:pPr>
+              <w:spacing w:line="276" w:lineRule="auto"/>
+              <w:rPr>
+                <w:rFonts w:ascii="Arial" w:hAnsi="Arial" w:cs="Arial"/>
+                <w:color w:val="000000"/>
+                <w:sz w:val="24"/>
+                <w:szCs w:val="24"/>
+              </w:rPr>
+            </w:pPr>
+            <w:r>
+              <w:rPr>
+                <w:rFonts w:ascii="Arial" w:hAnsi="Arial" w:cs="Arial"/>
+                <w:color w:val="000000"/>
+                <w:sz w:val="24"/>
+                <w:szCs w:val="24"/>
+                <w:lang w:val="es-ES"/>
+              </w:rPr>
+              <w:t>Actividades sobre Las Ciencias Naturales y la medicina</w:t>
             </w:r>
           </w:p>
         </w:tc>
@@ -2330,18 +1800,565 @@
         <w:spacing w:after="0" w:line="276" w:lineRule="auto"/>
         <w:rPr>
           <w:rFonts w:ascii="Arial" w:hAnsi="Arial" w:cs="Arial"/>
+          <w:highlight w:val="yellow"/>
         </w:rPr>
       </w:pPr>
     </w:p>
     <w:p>
       <w:pPr>
         <w:spacing w:after="0" w:line="276" w:lineRule="auto"/>
+        <w:rPr>
+          <w:rFonts w:ascii="Arial" w:hAnsi="Arial" w:cs="Arial"/>
+          <w:b/>
+        </w:rPr>
+      </w:pPr>
+      <w:r>
+        <w:rPr>
+          <w:rFonts w:ascii="Arial" w:hAnsi="Arial" w:cs="Arial"/>
+          <w:highlight w:val="yellow"/>
+        </w:rPr>
+        <w:t>[SECCIÓN 1]</w:t>
+      </w:r>
+      <w:r>
+        <w:rPr>
+          <w:rFonts w:ascii="Arial" w:hAnsi="Arial" w:cs="Arial"/>
+          <w:b/>
+        </w:rPr>
+        <w:t>2</w:t>
+      </w:r>
+      <w:r>
+        <w:rPr>
+          <w:rFonts w:ascii="Arial" w:hAnsi="Arial" w:cs="Arial"/>
+          <w:b/>
+        </w:rPr>
+        <w:t xml:space="preserve"> </w:t>
+      </w:r>
+      <w:r>
+        <w:rPr>
+          <w:rFonts w:ascii="Arial" w:hAnsi="Arial" w:cs="Arial"/>
+          <w:b/>
+        </w:rPr>
+        <w:t xml:space="preserve">La </w:t>
+      </w:r>
+      <w:r>
+        <w:rPr>
+          <w:rFonts w:ascii="Arial" w:hAnsi="Arial" w:cs="Arial"/>
+          <w:b/>
+        </w:rPr>
+        <w:t>b</w:t>
+      </w:r>
+      <w:r>
+        <w:rPr>
+          <w:rFonts w:ascii="Arial" w:hAnsi="Arial" w:cs="Arial"/>
+          <w:b/>
+        </w:rPr>
+        <w:t>iología</w:t>
+      </w:r>
+      <w:r>
+        <w:rPr>
+          <w:rFonts w:ascii="Arial" w:hAnsi="Arial" w:cs="Arial"/>
+          <w:b/>
+        </w:rPr>
+        <w:t xml:space="preserve"> y la </w:t>
+      </w:r>
+      <w:r>
+        <w:rPr>
+          <w:rFonts w:ascii="Arial" w:hAnsi="Arial" w:cs="Arial"/>
+          <w:b/>
+        </w:rPr>
+        <w:t>m</w:t>
+      </w:r>
+      <w:r>
+        <w:rPr>
+          <w:rFonts w:ascii="Arial" w:hAnsi="Arial" w:cs="Arial"/>
+          <w:b/>
+        </w:rPr>
+        <w:t>edicina</w:t>
+      </w:r>
+    </w:p>
+    <w:p>
+      <w:pPr>
+        <w:spacing w:after="0" w:line="276" w:lineRule="auto"/>
+        <w:rPr>
+          <w:rFonts w:ascii="Arial" w:hAnsi="Arial" w:cs="Arial"/>
+          <w:b/>
+        </w:rPr>
+      </w:pPr>
+    </w:p>
+    <w:p>
+      <w:pPr>
+        <w:spacing w:after="0" w:line="276" w:lineRule="auto"/>
         <w:jc w:val="both"/>
         <w:rPr>
           <w:rFonts w:ascii="Arial" w:hAnsi="Arial" w:cs="Arial"/>
+        </w:rPr>
+      </w:pPr>
+      <w:r>
+        <w:rPr>
+          <w:rFonts w:ascii="Arial" w:hAnsi="Arial" w:cs="Arial"/>
+        </w:rPr>
+        <w:t>La</w:t>
+      </w:r>
+      <w:r>
+        <w:rPr>
+          <w:rFonts w:ascii="Arial" w:hAnsi="Arial" w:cs="Arial"/>
+        </w:rPr>
+        <w:t xml:space="preserve"> </w:t>
+      </w:r>
+      <w:r>
+        <w:rPr>
+          <w:rFonts w:ascii="Arial" w:hAnsi="Arial" w:cs="Arial"/>
           <w:b/>
         </w:rPr>
-      </w:pPr>
+        <w:t>b</w:t>
+      </w:r>
+      <w:r>
+        <w:rPr>
+          <w:rFonts w:ascii="Arial" w:hAnsi="Arial" w:cs="Arial"/>
+          <w:b/>
+        </w:rPr>
+        <w:t>iología</w:t>
+      </w:r>
+      <w:r>
+        <w:rPr>
+          <w:rFonts w:ascii="Arial" w:hAnsi="Arial" w:cs="Arial"/>
+          <w:b/>
+        </w:rPr>
+        <w:t xml:space="preserve"> </w:t>
+      </w:r>
+      <w:r>
+        <w:rPr>
+          <w:rFonts w:ascii="Arial" w:hAnsi="Arial" w:cs="Arial"/>
+        </w:rPr>
+        <w:t>estudia a</w:t>
+      </w:r>
+      <w:r>
+        <w:rPr>
+          <w:rFonts w:ascii="Arial" w:hAnsi="Arial" w:cs="Arial"/>
+        </w:rPr>
+        <w:t xml:space="preserve"> </w:t>
+      </w:r>
+      <w:r>
+        <w:rPr>
+          <w:rFonts w:ascii="Arial" w:hAnsi="Arial" w:cs="Arial"/>
+        </w:rPr>
+        <w:t>los</w:t>
+      </w:r>
+      <w:r>
+        <w:rPr>
+          <w:rFonts w:ascii="Arial" w:hAnsi="Arial" w:cs="Arial"/>
+          <w:b/>
+        </w:rPr>
+        <w:t xml:space="preserve"> s</w:t>
+      </w:r>
+      <w:r>
+        <w:rPr>
+          <w:rFonts w:ascii="Arial" w:hAnsi="Arial" w:cs="Arial"/>
+          <w:b/>
+        </w:rPr>
+        <w:t>eres vivos</w:t>
+      </w:r>
+      <w:r>
+        <w:rPr>
+          <w:rFonts w:ascii="Arial" w:hAnsi="Arial" w:cs="Arial"/>
+        </w:rPr>
+        <w:t>, y</w:t>
+      </w:r>
+      <w:r>
+        <w:rPr>
+          <w:rFonts w:ascii="Arial" w:hAnsi="Arial" w:cs="Arial"/>
+        </w:rPr>
+        <w:t xml:space="preserve"> esto incluye</w:t>
+      </w:r>
+      <w:r>
+        <w:rPr>
+          <w:rFonts w:ascii="Arial" w:hAnsi="Arial" w:cs="Arial"/>
+        </w:rPr>
+        <w:t xml:space="preserve"> a los </w:t>
+      </w:r>
+      <w:r>
+        <w:rPr>
+          <w:rFonts w:ascii="Arial" w:hAnsi="Arial" w:cs="Arial"/>
+        </w:rPr>
+        <w:t xml:space="preserve">seres </w:t>
+      </w:r>
+      <w:r>
+        <w:rPr>
+          <w:rFonts w:ascii="Arial" w:hAnsi="Arial" w:cs="Arial"/>
+        </w:rPr>
+        <w:t xml:space="preserve">humanos. </w:t>
+      </w:r>
+      <w:r>
+        <w:rPr>
+          <w:rFonts w:ascii="Arial" w:hAnsi="Arial" w:cs="Arial"/>
+        </w:rPr>
+        <w:t xml:space="preserve">Por eso el funcionamiento del cuerpo humano hace parte del campo de estudio de la </w:t>
+      </w:r>
+      <w:r>
+        <w:rPr>
+          <w:rFonts w:ascii="Arial" w:hAnsi="Arial" w:cs="Arial"/>
+        </w:rPr>
+        <w:t>b</w:t>
+      </w:r>
+      <w:r>
+        <w:rPr>
+          <w:rFonts w:ascii="Arial" w:hAnsi="Arial" w:cs="Arial"/>
+        </w:rPr>
+        <w:t>iología</w:t>
+      </w:r>
+      <w:r>
+        <w:rPr>
+          <w:rFonts w:ascii="Arial" w:hAnsi="Arial" w:cs="Arial"/>
+        </w:rPr>
+        <w:t xml:space="preserve"> y eso la relaciona con la </w:t>
+      </w:r>
+      <w:r>
+        <w:rPr>
+          <w:rFonts w:ascii="Arial" w:hAnsi="Arial" w:cs="Arial"/>
+        </w:rPr>
+        <w:t>m</w:t>
+      </w:r>
+      <w:r>
+        <w:rPr>
+          <w:rFonts w:ascii="Arial" w:hAnsi="Arial" w:cs="Arial"/>
+        </w:rPr>
+        <w:t>edicina</w:t>
+      </w:r>
+      <w:r>
+        <w:rPr>
+          <w:rFonts w:ascii="Arial" w:hAnsi="Arial" w:cs="Arial"/>
+        </w:rPr>
+        <w:t>, que debe identificar los de</w:t>
+      </w:r>
+      <w:r>
+        <w:rPr>
+          <w:rFonts w:ascii="Arial" w:hAnsi="Arial" w:cs="Arial"/>
+        </w:rPr>
+        <w:t>sarreglos funcionales</w:t>
+      </w:r>
+      <w:r>
+        <w:rPr>
+          <w:rFonts w:ascii="Arial" w:hAnsi="Arial" w:cs="Arial"/>
+        </w:rPr>
+        <w:t>,</w:t>
+      </w:r>
+      <w:r>
+        <w:rPr>
+          <w:rFonts w:ascii="Arial" w:hAnsi="Arial" w:cs="Arial"/>
+        </w:rPr>
+        <w:t xml:space="preserve"> que se convierten en enfermedades</w:t>
+      </w:r>
+      <w:r>
+        <w:rPr>
+          <w:rFonts w:ascii="Arial" w:hAnsi="Arial" w:cs="Arial"/>
+        </w:rPr>
+        <w:t>, e intentar repararlos</w:t>
+      </w:r>
+      <w:r>
+        <w:rPr>
+          <w:rFonts w:ascii="Arial" w:hAnsi="Arial" w:cs="Arial"/>
+        </w:rPr>
+        <w:t>.</w:t>
+      </w:r>
+    </w:p>
+    <w:p>
+      <w:pPr>
+        <w:spacing w:after="0" w:line="276" w:lineRule="auto"/>
+        <w:jc w:val="both"/>
+        <w:rPr>
+          <w:rFonts w:ascii="Arial" w:hAnsi="Arial" w:cs="Arial"/>
+        </w:rPr>
+      </w:pPr>
+    </w:p>
+    <w:p>
+      <w:pPr>
+        <w:spacing w:after="0" w:line="276" w:lineRule="auto"/>
+        <w:jc w:val="both"/>
+        <w:rPr>
+          <w:rFonts w:ascii="Arial" w:hAnsi="Arial" w:cs="Arial"/>
+        </w:rPr>
+      </w:pPr>
+      <w:r>
+        <w:rPr>
+          <w:rFonts w:ascii="Arial" w:hAnsi="Arial" w:cs="Arial"/>
+        </w:rPr>
+        <w:t>L</w:t>
+      </w:r>
+      <w:r>
+        <w:rPr>
+          <w:rFonts w:ascii="Arial" w:hAnsi="Arial" w:cs="Arial"/>
+        </w:rPr>
+        <w:t>os avances en l</w:t>
+      </w:r>
+      <w:r>
+        <w:rPr>
+          <w:rFonts w:ascii="Arial" w:hAnsi="Arial" w:cs="Arial"/>
+        </w:rPr>
+        <w:t>a b</w:t>
+      </w:r>
+      <w:r>
+        <w:rPr>
+          <w:rFonts w:ascii="Arial" w:hAnsi="Arial" w:cs="Arial"/>
+        </w:rPr>
+        <w:t xml:space="preserve">iología han beneficiado a la </w:t>
+      </w:r>
+      <w:r>
+        <w:rPr>
+          <w:rFonts w:ascii="Arial" w:hAnsi="Arial" w:cs="Arial"/>
+        </w:rPr>
+        <w:t>m</w:t>
+      </w:r>
+      <w:r>
+        <w:rPr>
+          <w:rFonts w:ascii="Arial" w:hAnsi="Arial" w:cs="Arial"/>
+        </w:rPr>
+        <w:t>edicina,</w:t>
+      </w:r>
+      <w:r>
+        <w:rPr>
+          <w:rFonts w:ascii="Arial" w:hAnsi="Arial" w:cs="Arial"/>
+        </w:rPr>
+        <w:t xml:space="preserve"> al brindar soluciones para</w:t>
+      </w:r>
+      <w:r>
+        <w:rPr>
+          <w:rFonts w:ascii="Arial" w:hAnsi="Arial" w:cs="Arial"/>
+        </w:rPr>
+        <w:t xml:space="preserve"> problema</w:t>
+      </w:r>
+      <w:r>
+        <w:rPr>
+          <w:rFonts w:ascii="Arial" w:hAnsi="Arial" w:cs="Arial"/>
+        </w:rPr>
+        <w:t>s</w:t>
+      </w:r>
+      <w:r>
+        <w:rPr>
+          <w:rFonts w:ascii="Arial" w:hAnsi="Arial" w:cs="Arial"/>
+        </w:rPr>
+        <w:t xml:space="preserve"> particular</w:t>
+      </w:r>
+      <w:r>
+        <w:rPr>
+          <w:rFonts w:ascii="Arial" w:hAnsi="Arial" w:cs="Arial"/>
+        </w:rPr>
+        <w:t>es</w:t>
+      </w:r>
+      <w:r>
+        <w:rPr>
+          <w:rFonts w:ascii="Arial" w:hAnsi="Arial" w:cs="Arial"/>
+        </w:rPr>
+        <w:t xml:space="preserve"> </w:t>
+      </w:r>
+      <w:r>
+        <w:rPr>
+          <w:rFonts w:ascii="Arial" w:hAnsi="Arial" w:cs="Arial"/>
+        </w:rPr>
+        <w:t>al hacer</w:t>
+      </w:r>
+      <w:r>
+        <w:rPr>
+          <w:rFonts w:ascii="Arial" w:hAnsi="Arial" w:cs="Arial"/>
+        </w:rPr>
+        <w:t xml:space="preserve"> descubrimientos </w:t>
+      </w:r>
+      <w:r>
+        <w:rPr>
+          <w:rFonts w:ascii="Arial" w:hAnsi="Arial" w:cs="Arial"/>
+        </w:rPr>
+        <w:t>que obligan a modificar</w:t>
+      </w:r>
+      <w:r>
+        <w:rPr>
+          <w:rFonts w:ascii="Arial" w:hAnsi="Arial" w:cs="Arial"/>
+        </w:rPr>
+        <w:t xml:space="preserve"> conceptos y aplicaciones.</w:t>
+      </w:r>
+    </w:p>
+    <w:p>
+      <w:pPr>
+        <w:spacing w:after="0" w:line="276" w:lineRule="auto"/>
+        <w:jc w:val="both"/>
+        <w:rPr>
+          <w:rFonts w:ascii="Arial" w:hAnsi="Arial" w:cs="Arial"/>
+        </w:rPr>
+      </w:pPr>
+    </w:p>
+    <w:p>
+      <w:pPr>
+        <w:spacing w:after="0" w:line="276" w:lineRule="auto"/>
+        <w:jc w:val="both"/>
+        <w:rPr>
+          <w:rFonts w:ascii="Arial" w:hAnsi="Arial" w:cs="Arial"/>
+        </w:rPr>
+      </w:pPr>
+      <w:r>
+        <w:rPr>
+          <w:rFonts w:ascii="Arial" w:hAnsi="Arial" w:cs="Arial"/>
+        </w:rPr>
+        <w:t>Las investigaciones médicas también han tenido imp</w:t>
+      </w:r>
+      <w:r>
+        <w:rPr>
+          <w:rFonts w:ascii="Arial" w:hAnsi="Arial" w:cs="Arial"/>
+        </w:rPr>
+        <w:t xml:space="preserve">acto en la biología. Por </w:t>
+      </w:r>
+      <w:r>
+        <w:rPr>
+          <w:rFonts w:ascii="Arial" w:hAnsi="Arial" w:cs="Arial"/>
+        </w:rPr>
+        <w:t>ejemplo, l</w:t>
+      </w:r>
+      <w:r>
+        <w:rPr>
+          <w:rFonts w:ascii="Arial" w:hAnsi="Arial" w:cs="Arial"/>
+        </w:rPr>
+        <w:t>a</w:t>
+      </w:r>
+      <w:r>
+        <w:rPr>
+          <w:rFonts w:ascii="Arial" w:hAnsi="Arial" w:cs="Arial"/>
+        </w:rPr>
+        <w:t xml:space="preserve"> </w:t>
+      </w:r>
+      <w:r>
+        <w:rPr>
+          <w:rFonts w:ascii="Arial" w:hAnsi="Arial" w:cs="Arial"/>
+          <w:b/>
+        </w:rPr>
+        <w:t>anatomía</w:t>
+      </w:r>
+      <w:r>
+        <w:rPr>
+          <w:rFonts w:ascii="Arial" w:hAnsi="Arial" w:cs="Arial"/>
+        </w:rPr>
+        <w:t>,</w:t>
+      </w:r>
+      <w:r>
+        <w:rPr>
+          <w:rFonts w:ascii="Arial" w:hAnsi="Arial" w:cs="Arial"/>
+        </w:rPr>
+        <w:t xml:space="preserve"> una rama de la b</w:t>
+      </w:r>
+      <w:r>
+        <w:rPr>
+          <w:rFonts w:ascii="Arial" w:hAnsi="Arial" w:cs="Arial"/>
+        </w:rPr>
+        <w:t>iología, evolucionó</w:t>
+      </w:r>
+      <w:r>
+        <w:rPr>
+          <w:rFonts w:ascii="Arial" w:hAnsi="Arial" w:cs="Arial"/>
+        </w:rPr>
+        <w:t xml:space="preserve"> gracias al trabajo de la m</w:t>
+      </w:r>
+      <w:r>
+        <w:rPr>
+          <w:rFonts w:ascii="Arial" w:hAnsi="Arial" w:cs="Arial"/>
+        </w:rPr>
+        <w:t xml:space="preserve">edicina </w:t>
+      </w:r>
+      <w:r>
+        <w:rPr>
+          <w:rFonts w:ascii="Arial" w:hAnsi="Arial" w:cs="Arial"/>
+        </w:rPr>
+        <w:t xml:space="preserve">cuando buscaba </w:t>
+      </w:r>
+      <w:r>
+        <w:rPr>
+          <w:rFonts w:ascii="Arial" w:hAnsi="Arial" w:cs="Arial"/>
+        </w:rPr>
+        <w:t xml:space="preserve">comprender </w:t>
+      </w:r>
+      <w:r>
+        <w:rPr>
+          <w:rFonts w:ascii="Arial" w:hAnsi="Arial" w:cs="Arial"/>
+        </w:rPr>
+        <w:t>la estructura y conformación</w:t>
+      </w:r>
+      <w:r>
+        <w:rPr>
+          <w:rFonts w:ascii="Arial" w:hAnsi="Arial" w:cs="Arial"/>
+        </w:rPr>
+        <w:t xml:space="preserve"> </w:t>
+      </w:r>
+      <w:r>
+        <w:rPr>
+          <w:rFonts w:ascii="Arial" w:hAnsi="Arial" w:cs="Arial"/>
+        </w:rPr>
+        <w:t>d</w:t>
+      </w:r>
+      <w:r>
+        <w:rPr>
+          <w:rFonts w:ascii="Arial" w:hAnsi="Arial" w:cs="Arial"/>
+        </w:rPr>
+        <w:t>el cuerpo humano.</w:t>
+      </w:r>
+      <w:r>
+        <w:rPr>
+          <w:rFonts w:ascii="Arial" w:hAnsi="Arial" w:cs="Arial"/>
+        </w:rPr>
+        <w:t xml:space="preserve"> A su vez, </w:t>
+      </w:r>
+      <w:r>
+        <w:rPr>
+          <w:rFonts w:ascii="Arial" w:hAnsi="Arial" w:cs="Arial"/>
+        </w:rPr>
+        <w:t xml:space="preserve">la tecnología aportó aparatos y técnicas que permitieron conocer partes </w:t>
+      </w:r>
+      <w:r>
+        <w:rPr>
+          <w:rFonts w:ascii="Arial" w:hAnsi="Arial" w:cs="Arial"/>
+        </w:rPr>
+        <w:t xml:space="preserve">internas </w:t>
+      </w:r>
+      <w:r>
+        <w:rPr>
+          <w:rFonts w:ascii="Arial" w:hAnsi="Arial" w:cs="Arial"/>
+        </w:rPr>
+        <w:t xml:space="preserve">del cuerpo sin necesidad de hacer cortes o disecciones, como se </w:t>
+      </w:r>
+      <w:r>
+        <w:rPr>
+          <w:rFonts w:ascii="Arial" w:hAnsi="Arial" w:cs="Arial"/>
+        </w:rPr>
+        <w:t>hacía</w:t>
+      </w:r>
+      <w:r>
+        <w:rPr>
+          <w:rFonts w:ascii="Arial" w:hAnsi="Arial" w:cs="Arial"/>
+        </w:rPr>
+        <w:t xml:space="preserve"> antes.</w:t>
+      </w:r>
+    </w:p>
+    <w:p>
+      <w:pPr>
+        <w:spacing w:after="0" w:line="276" w:lineRule="auto"/>
+        <w:jc w:val="both"/>
+        <w:rPr>
+          <w:rFonts w:ascii="Arial" w:hAnsi="Arial" w:cs="Arial"/>
+        </w:rPr>
+      </w:pPr>
+    </w:p>
+    <w:p>
+      <w:pPr>
+        <w:spacing w:after="0" w:line="276" w:lineRule="auto"/>
+        <w:jc w:val="both"/>
+        <w:rPr>
+          <w:rFonts w:ascii="Arial" w:hAnsi="Arial" w:cs="Arial"/>
+          <w:b/>
+        </w:rPr>
+      </w:pPr>
+      <w:bookmarkStart w:id="0" w:name="_GoBack"/>
+      <w:bookmarkEnd w:id="0"/>
+      <w:r>
+        <w:rPr>
+          <w:rFonts w:ascii="Arial" w:hAnsi="Arial" w:cs="Arial"/>
+          <w:highlight w:val="yellow"/>
+        </w:rPr>
+        <w:t xml:space="preserve"> </w:t>
+      </w:r>
       <w:r>
         <w:rPr>
           <w:rFonts w:ascii="Arial" w:hAnsi="Arial" w:cs="Arial"/>
@@ -23479,8 +23496,6 @@
           <w:color w:val="000000"/>
         </w:rPr>
       </w:pPr>
-      <w:bookmarkStart w:id="0" w:name="_GoBack"/>
-      <w:bookmarkEnd w:id="0"/>
     </w:p>
     <w:tbl>
       <w:tblPr>
@@ -32003,7 +32018,7 @@
         <w:rStyle w:val="Nmerodepgina"/>
         <w:noProof/>
       </w:rPr>
-      <w:t>27</w:t>
+      <w:t>20</w:t>
     </w:r>
     <w:r>
       <w:rPr>
@@ -32085,7 +32100,7 @@
 
 <file path=word/numbering.xml><?xml version="1.0" encoding="utf-8"?>
 <w:numbering xmlns:wpc="http://schemas.microsoft.com/office/word/2010/wordprocessingCanvas" xmlns:mc="http://schemas.openxmlformats.org/markup-compatibility/2006" xmlns:o="urn:schemas-microsoft-com:office:office" xmlns:r="http://schemas.openxmlformats.org/officeDocument/2006/relationships" xmlns:m="http://schemas.openxmlformats.org/officeDocument/2006/math" xmlns:v="urn:schemas-microsoft-com:vml" xmlns:wp14="http://schemas.microsoft.com/office/word/2010/wordprocessingDrawing" xmlns:wp="http://schemas.openxmlformats.org/drawingml/2006/wordprocessingDrawing" xmlns:w10="urn:schemas-microsoft-com:office:word" xmlns:w="http://schemas.openxmlformats.org/wordprocessingml/2006/main" xmlns:w14="http://schemas.microsoft.com/office/word/2010/wordml" xmlns:w15="http://schemas.microsoft.com/office/word/2012/wordml" xmlns:wpg="http://schemas.microsoft.com/office/word/2010/wordprocessingGroup" xmlns:wpi="http://schemas.microsoft.com/office/word/2010/wordprocessingInk" xmlns:wne="http://schemas.microsoft.com/office/word/2006/wordml" xmlns:wps="http://schemas.microsoft.com/office/word/2010/wordprocessingShape" mc:Ignorable="w14 w15 wp14">
-  <w:abstractNum w:abstractNumId="0">
+  <w:abstractNum w:abstractNumId="0" w15:restartNumberingAfterBreak="0">
     <w:nsid w:val="02C14F26"/>
     <w:multiLevelType w:val="multilevel"/>
     <w:tmpl w:val="5358C9EC"/>
@@ -32234,7 +32249,7 @@
       </w:rPr>
     </w:lvl>
   </w:abstractNum>
-  <w:abstractNum w:abstractNumId="1">
+  <w:abstractNum w:abstractNumId="1" w15:restartNumberingAfterBreak="0">
     <w:nsid w:val="0B020A65"/>
     <w:multiLevelType w:val="hybridMultilevel"/>
     <w:tmpl w:val="F1CA96DA"/>
@@ -32347,7 +32362,7 @@
       </w:rPr>
     </w:lvl>
   </w:abstractNum>
-  <w:abstractNum w:abstractNumId="2">
+  <w:abstractNum w:abstractNumId="2" w15:restartNumberingAfterBreak="0">
     <w:nsid w:val="0B4C0CA5"/>
     <w:multiLevelType w:val="hybridMultilevel"/>
     <w:tmpl w:val="A77E4002"/>
@@ -32460,7 +32475,7 @@
       </w:rPr>
     </w:lvl>
   </w:abstractNum>
-  <w:abstractNum w:abstractNumId="3">
+  <w:abstractNum w:abstractNumId="3" w15:restartNumberingAfterBreak="0">
     <w:nsid w:val="0BAA2396"/>
     <w:multiLevelType w:val="multilevel"/>
     <w:tmpl w:val="D7020B20"/>
@@ -32609,7 +32624,7 @@
       </w:rPr>
     </w:lvl>
   </w:abstractNum>
-  <w:abstractNum w:abstractNumId="4">
+  <w:abstractNum w:abstractNumId="4" w15:restartNumberingAfterBreak="0">
     <w:nsid w:val="0CEA15CE"/>
     <w:multiLevelType w:val="hybridMultilevel"/>
     <w:tmpl w:val="4E9A01FE"/>
@@ -32722,7 +32737,7 @@
       </w:rPr>
     </w:lvl>
   </w:abstractNum>
-  <w:abstractNum w:abstractNumId="5">
+  <w:abstractNum w:abstractNumId="5" w15:restartNumberingAfterBreak="0">
     <w:nsid w:val="101B20A4"/>
     <w:multiLevelType w:val="hybridMultilevel"/>
     <w:tmpl w:val="DCB486D2"/>
@@ -32834,7 +32849,7 @@
       </w:rPr>
     </w:lvl>
   </w:abstractNum>
-  <w:abstractNum w:abstractNumId="6">
+  <w:abstractNum w:abstractNumId="6" w15:restartNumberingAfterBreak="0">
     <w:nsid w:val="10D022F8"/>
     <w:multiLevelType w:val="multilevel"/>
     <w:tmpl w:val="735287D6"/>
@@ -32983,7 +32998,7 @@
       </w:rPr>
     </w:lvl>
   </w:abstractNum>
-  <w:abstractNum w:abstractNumId="7">
+  <w:abstractNum w:abstractNumId="7" w15:restartNumberingAfterBreak="0">
     <w:nsid w:val="12CB1B56"/>
     <w:multiLevelType w:val="hybridMultilevel"/>
     <w:tmpl w:val="BAE44B34"/>
@@ -33096,7 +33111,7 @@
       </w:rPr>
     </w:lvl>
   </w:abstractNum>
-  <w:abstractNum w:abstractNumId="8">
+  <w:abstractNum w:abstractNumId="8" w15:restartNumberingAfterBreak="0">
     <w:nsid w:val="15807A35"/>
     <w:multiLevelType w:val="hybridMultilevel"/>
     <w:tmpl w:val="5874B7F6"/>
@@ -33209,7 +33224,7 @@
       </w:rPr>
     </w:lvl>
   </w:abstractNum>
-  <w:abstractNum w:abstractNumId="9">
+  <w:abstractNum w:abstractNumId="9" w15:restartNumberingAfterBreak="0">
     <w:nsid w:val="19DC38BD"/>
     <w:multiLevelType w:val="hybridMultilevel"/>
     <w:tmpl w:val="F3D018DC"/>
@@ -33322,7 +33337,7 @@
       </w:rPr>
     </w:lvl>
   </w:abstractNum>
-  <w:abstractNum w:abstractNumId="10">
+  <w:abstractNum w:abstractNumId="10" w15:restartNumberingAfterBreak="0">
     <w:nsid w:val="1A5029E2"/>
     <w:multiLevelType w:val="hybridMultilevel"/>
     <w:tmpl w:val="DFC2922E"/>
@@ -33435,7 +33450,7 @@
       </w:rPr>
     </w:lvl>
   </w:abstractNum>
-  <w:abstractNum w:abstractNumId="11">
+  <w:abstractNum w:abstractNumId="11" w15:restartNumberingAfterBreak="0">
     <w:nsid w:val="1D6262C7"/>
     <w:multiLevelType w:val="hybridMultilevel"/>
     <w:tmpl w:val="92F423DE"/>
@@ -33548,7 +33563,7 @@
       </w:rPr>
     </w:lvl>
   </w:abstractNum>
-  <w:abstractNum w:abstractNumId="12">
+  <w:abstractNum w:abstractNumId="12" w15:restartNumberingAfterBreak="0">
     <w:nsid w:val="1F6A6152"/>
     <w:multiLevelType w:val="hybridMultilevel"/>
     <w:tmpl w:val="B0CE3D58"/>
@@ -33661,7 +33676,7 @@
       </w:rPr>
     </w:lvl>
   </w:abstractNum>
-  <w:abstractNum w:abstractNumId="13">
+  <w:abstractNum w:abstractNumId="13" w15:restartNumberingAfterBreak="0">
     <w:nsid w:val="208B3507"/>
     <w:multiLevelType w:val="hybridMultilevel"/>
     <w:tmpl w:val="0944D616"/>
@@ -33747,7 +33762,7 @@
       </w:pPr>
     </w:lvl>
   </w:abstractNum>
-  <w:abstractNum w:abstractNumId="14">
+  <w:abstractNum w:abstractNumId="14" w15:restartNumberingAfterBreak="0">
     <w:nsid w:val="22986CCC"/>
     <w:multiLevelType w:val="hybridMultilevel"/>
     <w:tmpl w:val="1DB288B8"/>
@@ -33860,7 +33875,7 @@
       </w:rPr>
     </w:lvl>
   </w:abstractNum>
-  <w:abstractNum w:abstractNumId="15">
+  <w:abstractNum w:abstractNumId="15" w15:restartNumberingAfterBreak="0">
     <w:nsid w:val="2A0236CF"/>
     <w:multiLevelType w:val="hybridMultilevel"/>
     <w:tmpl w:val="CE2AB5BE"/>
@@ -33973,7 +33988,7 @@
       </w:rPr>
     </w:lvl>
   </w:abstractNum>
-  <w:abstractNum w:abstractNumId="16">
+  <w:abstractNum w:abstractNumId="16" w15:restartNumberingAfterBreak="0">
     <w:nsid w:val="2E3B4100"/>
     <w:multiLevelType w:val="hybridMultilevel"/>
     <w:tmpl w:val="97C60010"/>
@@ -34086,7 +34101,7 @@
       </w:rPr>
     </w:lvl>
   </w:abstractNum>
-  <w:abstractNum w:abstractNumId="17">
+  <w:abstractNum w:abstractNumId="17" w15:restartNumberingAfterBreak="0">
     <w:nsid w:val="2EC629A7"/>
     <w:multiLevelType w:val="hybridMultilevel"/>
     <w:tmpl w:val="4A2E376C"/>
@@ -34199,7 +34214,7 @@
       </w:rPr>
     </w:lvl>
   </w:abstractNum>
-  <w:abstractNum w:abstractNumId="18">
+  <w:abstractNum w:abstractNumId="18" w15:restartNumberingAfterBreak="0">
     <w:nsid w:val="32005F8F"/>
     <w:multiLevelType w:val="multilevel"/>
     <w:tmpl w:val="744E6520"/>
@@ -34348,7 +34363,7 @@
       </w:rPr>
     </w:lvl>
   </w:abstractNum>
-  <w:abstractNum w:abstractNumId="19">
+  <w:abstractNum w:abstractNumId="19" w15:restartNumberingAfterBreak="0">
     <w:nsid w:val="327500A7"/>
     <w:multiLevelType w:val="multilevel"/>
     <w:tmpl w:val="6624D63E"/>
@@ -34497,7 +34512,7 @@
       </w:rPr>
     </w:lvl>
   </w:abstractNum>
-  <w:abstractNum w:abstractNumId="20">
+  <w:abstractNum w:abstractNumId="20" w15:restartNumberingAfterBreak="0">
     <w:nsid w:val="368E114D"/>
     <w:multiLevelType w:val="multilevel"/>
     <w:tmpl w:val="EAD69A58"/>
@@ -34646,7 +34661,7 @@
       </w:rPr>
     </w:lvl>
   </w:abstractNum>
-  <w:abstractNum w:abstractNumId="21">
+  <w:abstractNum w:abstractNumId="21" w15:restartNumberingAfterBreak="0">
     <w:nsid w:val="382B7612"/>
     <w:multiLevelType w:val="multilevel"/>
     <w:tmpl w:val="AADC5B36"/>
@@ -34795,7 +34810,7 @@
       </w:rPr>
     </w:lvl>
   </w:abstractNum>
-  <w:abstractNum w:abstractNumId="22">
+  <w:abstractNum w:abstractNumId="22" w15:restartNumberingAfterBreak="0">
     <w:nsid w:val="47892439"/>
     <w:multiLevelType w:val="multilevel"/>
     <w:tmpl w:val="D3F0144C"/>
@@ -34944,7 +34959,7 @@
       </w:rPr>
     </w:lvl>
   </w:abstractNum>
-  <w:abstractNum w:abstractNumId="23">
+  <w:abstractNum w:abstractNumId="23" w15:restartNumberingAfterBreak="0">
     <w:nsid w:val="4AFE3898"/>
     <w:multiLevelType w:val="hybridMultilevel"/>
     <w:tmpl w:val="C21C4386"/>
@@ -35057,7 +35072,7 @@
       </w:rPr>
     </w:lvl>
   </w:abstractNum>
-  <w:abstractNum w:abstractNumId="24">
+  <w:abstractNum w:abstractNumId="24" w15:restartNumberingAfterBreak="0">
     <w:nsid w:val="4B997BE8"/>
     <w:multiLevelType w:val="hybridMultilevel"/>
     <w:tmpl w:val="9AA8B5BA"/>
@@ -35170,7 +35185,7 @@
       </w:rPr>
     </w:lvl>
   </w:abstractNum>
-  <w:abstractNum w:abstractNumId="25">
+  <w:abstractNum w:abstractNumId="25" w15:restartNumberingAfterBreak="0">
     <w:nsid w:val="4CE94325"/>
     <w:multiLevelType w:val="hybridMultilevel"/>
     <w:tmpl w:val="5672AE86"/>
@@ -35283,7 +35298,7 @@
       </w:rPr>
     </w:lvl>
   </w:abstractNum>
-  <w:abstractNum w:abstractNumId="26">
+  <w:abstractNum w:abstractNumId="26" w15:restartNumberingAfterBreak="0">
     <w:nsid w:val="4DE21320"/>
     <w:multiLevelType w:val="hybridMultilevel"/>
     <w:tmpl w:val="EEFA6E1C"/>
@@ -35396,7 +35411,7 @@
       </w:rPr>
     </w:lvl>
   </w:abstractNum>
-  <w:abstractNum w:abstractNumId="27">
+  <w:abstractNum w:abstractNumId="27" w15:restartNumberingAfterBreak="0">
     <w:nsid w:val="516E1E90"/>
     <w:multiLevelType w:val="hybridMultilevel"/>
     <w:tmpl w:val="712629BA"/>
@@ -35509,7 +35524,7 @@
       </w:rPr>
     </w:lvl>
   </w:abstractNum>
-  <w:abstractNum w:abstractNumId="28">
+  <w:abstractNum w:abstractNumId="28" w15:restartNumberingAfterBreak="0">
     <w:nsid w:val="542D170D"/>
     <w:multiLevelType w:val="hybridMultilevel"/>
     <w:tmpl w:val="2B76C71C"/>
@@ -35622,7 +35637,7 @@
       </w:rPr>
     </w:lvl>
   </w:abstractNum>
-  <w:abstractNum w:abstractNumId="29">
+  <w:abstractNum w:abstractNumId="29" w15:restartNumberingAfterBreak="0">
     <w:nsid w:val="5E1765F9"/>
     <w:multiLevelType w:val="hybridMultilevel"/>
     <w:tmpl w:val="90EE86EC"/>
@@ -35735,7 +35750,7 @@
       </w:rPr>
     </w:lvl>
   </w:abstractNum>
-  <w:abstractNum w:abstractNumId="30">
+  <w:abstractNum w:abstractNumId="30" w15:restartNumberingAfterBreak="0">
     <w:nsid w:val="5F0222AD"/>
     <w:multiLevelType w:val="hybridMultilevel"/>
     <w:tmpl w:val="DA360540"/>
@@ -35848,7 +35863,7 @@
       </w:rPr>
     </w:lvl>
   </w:abstractNum>
-  <w:abstractNum w:abstractNumId="31">
+  <w:abstractNum w:abstractNumId="31" w15:restartNumberingAfterBreak="0">
     <w:nsid w:val="60D64F05"/>
     <w:multiLevelType w:val="multilevel"/>
     <w:tmpl w:val="617C6982"/>
@@ -35997,7 +36012,7 @@
       </w:rPr>
     </w:lvl>
   </w:abstractNum>
-  <w:abstractNum w:abstractNumId="32">
+  <w:abstractNum w:abstractNumId="32" w15:restartNumberingAfterBreak="0">
     <w:nsid w:val="625D5ADF"/>
     <w:multiLevelType w:val="multilevel"/>
     <w:tmpl w:val="B0869870"/>
@@ -36118,7 +36133,7 @@
       </w:pPr>
     </w:lvl>
   </w:abstractNum>
-  <w:abstractNum w:abstractNumId="33">
+  <w:abstractNum w:abstractNumId="33" w15:restartNumberingAfterBreak="0">
     <w:nsid w:val="72D94228"/>
     <w:multiLevelType w:val="multilevel"/>
     <w:tmpl w:val="8AC67206"/>
@@ -36267,7 +36282,7 @@
       </w:rPr>
     </w:lvl>
   </w:abstractNum>
-  <w:abstractNum w:abstractNumId="34">
+  <w:abstractNum w:abstractNumId="34" w15:restartNumberingAfterBreak="0">
     <w:nsid w:val="754078F7"/>
     <w:multiLevelType w:val="hybridMultilevel"/>
     <w:tmpl w:val="CEBA4410"/>
@@ -36380,7 +36395,7 @@
       </w:rPr>
     </w:lvl>
   </w:abstractNum>
-  <w:abstractNum w:abstractNumId="35">
+  <w:abstractNum w:abstractNumId="35" w15:restartNumberingAfterBreak="0">
     <w:nsid w:val="76B30BF3"/>
     <w:multiLevelType w:val="multilevel"/>
     <w:tmpl w:val="4204F588"/>
@@ -36529,7 +36544,7 @@
       </w:rPr>
     </w:lvl>
   </w:abstractNum>
-  <w:abstractNum w:abstractNumId="36">
+  <w:abstractNum w:abstractNumId="36" w15:restartNumberingAfterBreak="0">
     <w:nsid w:val="78826629"/>
     <w:multiLevelType w:val="hybridMultilevel"/>
     <w:tmpl w:val="19285974"/>
@@ -36642,7 +36657,7 @@
       </w:rPr>
     </w:lvl>
   </w:abstractNum>
-  <w:abstractNum w:abstractNumId="37">
+  <w:abstractNum w:abstractNumId="37" w15:restartNumberingAfterBreak="0">
     <w:nsid w:val="7B94225F"/>
     <w:multiLevelType w:val="hybridMultilevel"/>
     <w:tmpl w:val="C0AE7D94"/>
@@ -37469,7 +37484,6 @@
       <w:lang w:val="es-MX"/>
     </w:rPr>
     <w:tblPr>
-      <w:tblInd w:w="0" w:type="dxa"/>
       <w:tblBorders>
         <w:top w:val="single" w:sz="4" w:space="0" w:color="000000" w:themeColor="text1"/>
         <w:left w:val="single" w:sz="4" w:space="0" w:color="000000" w:themeColor="text1"/>
@@ -37478,12 +37492,6 @@
         <w:insideH w:val="single" w:sz="4" w:space="0" w:color="000000" w:themeColor="text1"/>
         <w:insideV w:val="single" w:sz="4" w:space="0" w:color="000000" w:themeColor="text1"/>
       </w:tblBorders>
-      <w:tblCellMar>
-        <w:top w:w="0" w:type="dxa"/>
-        <w:left w:w="108" w:type="dxa"/>
-        <w:bottom w:w="0" w:type="dxa"/>
-        <w:right w:w="108" w:type="dxa"/>
-      </w:tblCellMar>
     </w:tblPr>
   </w:style>
   <w:style w:type="paragraph" w:styleId="Prrafodelista">
@@ -38032,7 +38040,7 @@
 </file>
 
 <file path=customXml/itemProps1.xml><?xml version="1.0" encoding="utf-8"?>
-<ds:datastoreItem xmlns:ds="http://schemas.openxmlformats.org/officeDocument/2006/customXml" ds:itemID="{808F3FEC-4A9C-47AC-A678-23E6AD16B1DA}">
+<ds:datastoreItem xmlns:ds="http://schemas.openxmlformats.org/officeDocument/2006/customXml" ds:itemID="{BE412697-C6A5-4A24-B02E-F1951DAD5928}">
   <ds:schemaRefs>
     <ds:schemaRef ds:uri="http://schemas.openxmlformats.org/officeDocument/2006/bibliography"/>
   </ds:schemaRefs>

</xml_diff>